<commit_message>
penetration testing attack 3
</commit_message>
<xml_diff>
--- a/penetration testing/CSYE6225_AWS_WAF_Report.docx
+++ b/penetration testing/CSYE6225_AWS_WAF_Report.docx
@@ -8,7 +8,6 @@
         <w:keepNext w:val="false"/>
         <w:keepLines w:val="false"/>
         <w:widowControl/>
-        <w:pBdr/>
         <w:shd w:val="clear" w:fill="auto"/>
         <w:spacing w:lineRule="auto" w:line="259" w:before="0" w:after="160"/>
         <w:ind w:left="0" w:right="-270" w:hanging="0"/>
@@ -37,7 +36,6 @@
         <w:keepNext w:val="false"/>
         <w:keepLines w:val="false"/>
         <w:widowControl/>
-        <w:pBdr/>
         <w:shd w:val="clear" w:fill="auto"/>
         <w:spacing w:lineRule="auto" w:line="259" w:before="0" w:after="160"/>
         <w:ind w:left="0" w:right="-270" w:hanging="0"/>
@@ -66,7 +64,6 @@
         <w:keepNext w:val="false"/>
         <w:keepLines w:val="false"/>
         <w:widowControl/>
-        <w:pBdr/>
         <w:shd w:val="clear" w:fill="auto"/>
         <w:spacing w:lineRule="auto" w:line="259" w:before="0" w:after="160"/>
         <w:ind w:left="0" w:right="-270" w:hanging="0"/>
@@ -136,7 +133,6 @@
         <w:keepNext w:val="false"/>
         <w:keepLines w:val="false"/>
         <w:widowControl/>
-        <w:pBdr/>
         <w:shd w:val="clear" w:fill="auto"/>
         <w:spacing w:lineRule="auto" w:line="259" w:before="0" w:after="160"/>
         <w:ind w:left="0" w:right="-270" w:hanging="0"/>
@@ -268,7 +264,6 @@
         <w:keepNext w:val="false"/>
         <w:keepLines w:val="false"/>
         <w:widowControl/>
-        <w:pBdr/>
         <w:shd w:val="clear" w:fill="auto"/>
         <w:spacing w:lineRule="auto" w:line="259" w:before="0" w:after="160"/>
         <w:ind w:left="0" w:right="-270" w:hanging="0"/>
@@ -341,7 +336,6 @@
         <w:keepNext w:val="false"/>
         <w:keepLines w:val="false"/>
         <w:widowControl/>
-        <w:pBdr/>
         <w:shd w:val="clear" w:fill="auto"/>
         <w:spacing w:lineRule="auto" w:line="259" w:before="0" w:after="160"/>
         <w:ind w:left="0" w:right="-270" w:hanging="0"/>
@@ -398,7 +392,6 @@
         <w:keepNext w:val="false"/>
         <w:keepLines w:val="false"/>
         <w:widowControl/>
-        <w:pBdr/>
         <w:shd w:val="clear" w:fill="auto"/>
         <w:spacing w:lineRule="auto" w:line="259" w:before="0" w:after="160"/>
         <w:ind w:left="0" w:right="-270" w:hanging="0"/>
@@ -425,7 +418,6 @@
         <w:keepNext w:val="false"/>
         <w:keepLines w:val="false"/>
         <w:widowControl/>
-        <w:pBdr/>
         <w:shd w:val="clear" w:fill="auto"/>
         <w:spacing w:lineRule="auto" w:line="259" w:before="0" w:after="160"/>
         <w:ind w:left="0" w:right="-270" w:hanging="0"/>
@@ -449,7 +441,6 @@
         <w:keepNext w:val="false"/>
         <w:keepLines w:val="false"/>
         <w:widowControl/>
-        <w:pBdr/>
         <w:shd w:val="clear" w:fill="auto"/>
         <w:spacing w:lineRule="auto" w:line="259" w:before="0" w:after="160"/>
         <w:ind w:left="0" w:right="-270" w:hanging="0"/>
@@ -608,7 +599,6 @@
         <w:keepNext w:val="false"/>
         <w:keepLines w:val="false"/>
         <w:widowControl/>
-        <w:pBdr/>
         <w:shd w:val="clear" w:fill="auto"/>
         <w:spacing w:lineRule="auto" w:line="259" w:before="0" w:after="160"/>
         <w:ind w:left="0" w:right="-270" w:hanging="0"/>
@@ -694,16 +684,6 @@
     <w:p>
       <w:pPr>
         <w:pStyle w:val="Normal"/>
-        <w:ind w:right="-270" w:hanging="0"/>
-        <w:rPr/>
-      </w:pPr>
-      <w:r>
-        <w:rPr/>
-      </w:r>
-    </w:p>
-    <w:p>
-      <w:pPr>
-        <w:pStyle w:val="Normal"/>
         <w:keepNext w:val="false"/>
         <w:keepLines w:val="false"/>
         <w:widowControl/>
@@ -712,13 +692,217 @@
         <w:spacing w:lineRule="auto" w:line="259" w:before="0" w:after="160"/>
         <w:ind w:left="0" w:right="-270" w:hanging="0"/>
         <w:jc w:val="left"/>
-        <w:rPr>
-          <w:b/>
+        <w:rPr/>
+      </w:pPr>
+      <w:r>
+        <w:rPr>
           <w:b/>
           <w:sz w:val="28"/>
           <w:szCs w:val="28"/>
           <w:u w:val="single"/>
         </w:rPr>
+        <w:t>Attack Vector 3: Length of the Request URL</w:t>
+      </w:r>
+    </w:p>
+    <w:p>
+      <w:pPr>
+        <w:pStyle w:val="Normal"/>
+        <w:ind w:right="-270" w:hanging="0"/>
+        <w:rPr/>
+      </w:pPr>
+      <w:r>
+        <w:rPr>
+          <w:b/>
+          <w:sz w:val="28"/>
+          <w:szCs w:val="28"/>
+        </w:rPr>
+        <w:t>Reason:</w:t>
+      </w:r>
+    </w:p>
+    <w:p>
+      <w:pPr>
+        <w:pStyle w:val="Normal"/>
+        <w:ind w:right="-270" w:hanging="0"/>
+        <w:rPr/>
+      </w:pPr>
+      <w:r>
+        <w:rPr>
+          <w:sz w:val="24"/>
+          <w:szCs w:val="24"/>
+        </w:rPr>
+        <w:t>Nowadays, some hackers try to break into your application by hitting or sending long URL requests. This is done by them to get an insight of the application structure. Our aim is to protect the application from such attacks.</w:t>
+      </w:r>
+    </w:p>
+    <w:p>
+      <w:pPr>
+        <w:pStyle w:val="Normal"/>
+        <w:ind w:right="-270" w:hanging="0"/>
+        <w:rPr/>
+      </w:pPr>
+      <w:r>
+        <w:rPr>
+          <w:b/>
+          <w:sz w:val="28"/>
+          <w:szCs w:val="28"/>
+        </w:rPr>
+        <w:t>Testing:</w:t>
+      </w:r>
+    </w:p>
+    <w:p>
+      <w:pPr>
+        <w:pStyle w:val="Normal"/>
+        <w:ind w:right="-270" w:hanging="0"/>
+        <w:rPr/>
+      </w:pPr>
+      <w:r>
+        <w:rPr>
+          <w:sz w:val="24"/>
+          <w:szCs w:val="24"/>
+        </w:rPr>
+        <w:t>For example, we have passed a very big and not acceptable URL parameter in our application.</w:t>
+      </w:r>
+    </w:p>
+    <w:p>
+      <w:pPr>
+        <w:pStyle w:val="Normal"/>
+        <w:ind w:right="-270" w:hanging="0"/>
+        <w:rPr/>
+      </w:pPr>
+      <w:r>
+        <w:rPr/>
+        <w:drawing>
+          <wp:inline distT="0" distB="0" distL="0" distR="0">
+            <wp:extent cx="5943600" cy="2365375"/>
+            <wp:effectExtent l="0" t="0" r="0" b="0"/>
+            <wp:docPr id="6" name="image7.jpg" descr=""/>
+            <wp:cNvGraphicFramePr>
+              <a:graphicFrameLocks xmlns:a="http://schemas.openxmlformats.org/drawingml/2006/main" noChangeAspect="1"/>
+            </wp:cNvGraphicFramePr>
+            <a:graphic xmlns:a="http://schemas.openxmlformats.org/drawingml/2006/main">
+              <a:graphicData uri="http://schemas.openxmlformats.org/drawingml/2006/picture">
+                <pic:pic xmlns:pic="http://schemas.openxmlformats.org/drawingml/2006/picture">
+                  <pic:nvPicPr>
+                    <pic:cNvPr id="6" name="image7.jpg" descr=""/>
+                    <pic:cNvPicPr>
+                      <a:picLocks noChangeAspect="1" noChangeArrowheads="1"/>
+                    </pic:cNvPicPr>
+                  </pic:nvPicPr>
+                  <pic:blipFill>
+                    <a:blip r:embed="rId7"/>
+                    <a:stretch>
+                      <a:fillRect/>
+                    </a:stretch>
+                  </pic:blipFill>
+                  <pic:spPr bwMode="auto">
+                    <a:xfrm>
+                      <a:off x="0" y="0"/>
+                      <a:ext cx="5943600" cy="2365375"/>
+                    </a:xfrm>
+                    <a:prstGeom prst="rect">
+                      <a:avLst/>
+                    </a:prstGeom>
+                  </pic:spPr>
+                </pic:pic>
+              </a:graphicData>
+            </a:graphic>
+          </wp:inline>
+        </w:drawing>
+      </w:r>
+    </w:p>
+    <w:p>
+      <w:pPr>
+        <w:pStyle w:val="Normal"/>
+        <w:ind w:right="-270" w:hanging="0"/>
+        <w:rPr/>
+      </w:pPr>
+      <w:r>
+        <w:rPr>
+          <w:b/>
+          <w:sz w:val="28"/>
+          <w:szCs w:val="28"/>
+        </w:rPr>
+        <w:t>Result:</w:t>
+      </w:r>
+    </w:p>
+    <w:p>
+      <w:pPr>
+        <w:pStyle w:val="Normal"/>
+        <w:ind w:left="0" w:right="-270" w:hanging="0"/>
+        <w:rPr/>
+      </w:pPr>
+      <w:r>
+        <w:rPr/>
+        <w:t>After setting up the Web Application Firewall, we return the request with a response message from the firewall itself, instead of letting it reach the application. This helps us make sure that our server folder structure is intact and not accessed by anyone.</w:t>
+      </w:r>
+    </w:p>
+    <w:p>
+      <w:pPr>
+        <w:pStyle w:val="Normal"/>
+        <w:ind w:left="0" w:right="-270" w:hanging="0"/>
+        <w:rPr/>
+      </w:pPr>
+      <w:r>
+        <w:rPr/>
+        <w:drawing>
+          <wp:inline distT="0" distB="0" distL="0" distR="0">
+            <wp:extent cx="5943600" cy="2673350"/>
+            <wp:effectExtent l="0" t="0" r="0" b="0"/>
+            <wp:docPr id="7" name="image6.jpg" descr=""/>
+            <wp:cNvGraphicFramePr>
+              <a:graphicFrameLocks xmlns:a="http://schemas.openxmlformats.org/drawingml/2006/main" noChangeAspect="1"/>
+            </wp:cNvGraphicFramePr>
+            <a:graphic xmlns:a="http://schemas.openxmlformats.org/drawingml/2006/main">
+              <a:graphicData uri="http://schemas.openxmlformats.org/drawingml/2006/picture">
+                <pic:pic xmlns:pic="http://schemas.openxmlformats.org/drawingml/2006/picture">
+                  <pic:nvPicPr>
+                    <pic:cNvPr id="7" name="image6.jpg" descr=""/>
+                    <pic:cNvPicPr>
+                      <a:picLocks noChangeAspect="1" noChangeArrowheads="1"/>
+                    </pic:cNvPicPr>
+                  </pic:nvPicPr>
+                  <pic:blipFill>
+                    <a:blip r:embed="rId8"/>
+                    <a:stretch>
+                      <a:fillRect/>
+                    </a:stretch>
+                  </pic:blipFill>
+                  <pic:spPr bwMode="auto">
+                    <a:xfrm>
+                      <a:off x="0" y="0"/>
+                      <a:ext cx="5943600" cy="2673350"/>
+                    </a:xfrm>
+                    <a:prstGeom prst="rect">
+                      <a:avLst/>
+                    </a:prstGeom>
+                  </pic:spPr>
+                </pic:pic>
+              </a:graphicData>
+            </a:graphic>
+          </wp:inline>
+        </w:drawing>
+      </w:r>
+    </w:p>
+    <w:p>
+      <w:pPr>
+        <w:pStyle w:val="Normal"/>
+        <w:ind w:right="-270" w:hanging="0"/>
+        <w:rPr/>
+      </w:pPr>
+      <w:r>
+        <w:rPr/>
+      </w:r>
+    </w:p>
+    <w:p>
+      <w:pPr>
+        <w:pStyle w:val="Normal"/>
+        <w:keepNext w:val="false"/>
+        <w:keepLines w:val="false"/>
+        <w:widowControl/>
+        <w:shd w:val="clear" w:fill="auto"/>
+        <w:spacing w:lineRule="auto" w:line="259" w:before="0" w:after="160"/>
+        <w:ind w:left="0" w:right="-270" w:hanging="0"/>
+        <w:jc w:val="left"/>
+        <w:rPr/>
       </w:pPr>
       <w:r>
         <w:rPr/>
@@ -743,7 +927,6 @@
     <w:rPrDefault>
       <w:rPr>
         <w:rFonts w:ascii="Calibri" w:hAnsi="Calibri" w:eastAsia="Calibri" w:cs="Calibri"/>
-        <w:sz w:val="22"/>
         <w:szCs w:val="22"/>
         <w:lang w:val="en-US" w:eastAsia="zh-CN" w:bidi="hi-IN"/>
       </w:rPr>
@@ -757,7 +940,9 @@
     <w:qFormat/>
     <w:pPr>
       <w:widowControl w:val="false"/>
+      <w:bidi w:val="0"/>
       <w:spacing w:lineRule="auto" w:line="259" w:before="0" w:after="160"/>
+      <w:jc w:val="left"/>
     </w:pPr>
     <w:rPr>
       <w:rFonts w:ascii="Calibri" w:hAnsi="Calibri" w:eastAsia="Calibri" w:cs="Calibri"/>
@@ -770,98 +955,122 @@
   </w:style>
   <w:style w:type="paragraph" w:styleId="Heading1">
     <w:name w:val="Heading 1"/>
-    <w:basedOn w:val="Normal1"/>
-    <w:next w:val="Normal1"/>
+    <w:next w:val="LOnormal"/>
     <w:qFormat/>
     <w:pPr>
       <w:keepNext w:val="true"/>
       <w:keepLines/>
+      <w:widowControl w:val="false"/>
       <w:spacing w:lineRule="auto" w:line="240" w:before="480" w:after="120"/>
     </w:pPr>
     <w:rPr>
+      <w:rFonts w:ascii="Calibri" w:hAnsi="Calibri" w:eastAsia="Calibri" w:cs="Calibri"/>
       <w:b/>
+      <w:color w:val="auto"/>
+      <w:kern w:val="0"/>
       <w:sz w:val="48"/>
       <w:szCs w:val="48"/>
+      <w:lang w:val="en-US" w:eastAsia="zh-CN" w:bidi="hi-IN"/>
     </w:rPr>
   </w:style>
   <w:style w:type="paragraph" w:styleId="Heading2">
     <w:name w:val="Heading 2"/>
-    <w:basedOn w:val="Normal1"/>
-    <w:next w:val="Normal1"/>
+    <w:next w:val="LOnormal"/>
     <w:qFormat/>
     <w:pPr>
       <w:keepNext w:val="true"/>
       <w:keepLines/>
+      <w:widowControl w:val="false"/>
       <w:spacing w:lineRule="auto" w:line="240" w:before="360" w:after="80"/>
     </w:pPr>
     <w:rPr>
+      <w:rFonts w:ascii="Calibri" w:hAnsi="Calibri" w:eastAsia="Calibri" w:cs="Calibri"/>
       <w:b/>
+      <w:color w:val="auto"/>
+      <w:kern w:val="0"/>
       <w:sz w:val="36"/>
       <w:szCs w:val="36"/>
+      <w:lang w:val="en-US" w:eastAsia="zh-CN" w:bidi="hi-IN"/>
     </w:rPr>
   </w:style>
   <w:style w:type="paragraph" w:styleId="Heading3">
     <w:name w:val="Heading 3"/>
-    <w:basedOn w:val="Normal1"/>
-    <w:next w:val="Normal1"/>
+    <w:next w:val="LOnormal"/>
     <w:qFormat/>
     <w:pPr>
       <w:keepNext w:val="true"/>
       <w:keepLines/>
+      <w:widowControl w:val="false"/>
       <w:spacing w:lineRule="auto" w:line="240" w:before="280" w:after="80"/>
     </w:pPr>
     <w:rPr>
+      <w:rFonts w:ascii="Calibri" w:hAnsi="Calibri" w:eastAsia="Calibri" w:cs="Calibri"/>
       <w:b/>
+      <w:color w:val="auto"/>
+      <w:kern w:val="0"/>
       <w:sz w:val="28"/>
       <w:szCs w:val="28"/>
+      <w:lang w:val="en-US" w:eastAsia="zh-CN" w:bidi="hi-IN"/>
     </w:rPr>
   </w:style>
   <w:style w:type="paragraph" w:styleId="Heading4">
     <w:name w:val="Heading 4"/>
-    <w:basedOn w:val="Normal1"/>
-    <w:next w:val="Normal1"/>
+    <w:next w:val="LOnormal"/>
     <w:qFormat/>
     <w:pPr>
       <w:keepNext w:val="true"/>
       <w:keepLines/>
+      <w:widowControl w:val="false"/>
       <w:spacing w:lineRule="auto" w:line="240" w:before="240" w:after="40"/>
     </w:pPr>
     <w:rPr>
+      <w:rFonts w:ascii="Calibri" w:hAnsi="Calibri" w:eastAsia="Calibri" w:cs="Calibri"/>
       <w:b/>
+      <w:color w:val="auto"/>
+      <w:kern w:val="0"/>
       <w:sz w:val="24"/>
       <w:szCs w:val="24"/>
+      <w:lang w:val="en-US" w:eastAsia="zh-CN" w:bidi="hi-IN"/>
     </w:rPr>
   </w:style>
   <w:style w:type="paragraph" w:styleId="Heading5">
     <w:name w:val="Heading 5"/>
-    <w:basedOn w:val="Normal1"/>
-    <w:next w:val="Normal1"/>
+    <w:next w:val="LOnormal"/>
     <w:qFormat/>
     <w:pPr>
       <w:keepNext w:val="true"/>
       <w:keepLines/>
+      <w:widowControl w:val="false"/>
       <w:spacing w:lineRule="auto" w:line="240" w:before="220" w:after="40"/>
     </w:pPr>
     <w:rPr>
+      <w:rFonts w:ascii="Calibri" w:hAnsi="Calibri" w:eastAsia="Calibri" w:cs="Calibri"/>
       <w:b/>
+      <w:color w:val="auto"/>
+      <w:kern w:val="0"/>
       <w:sz w:val="22"/>
       <w:szCs w:val="22"/>
+      <w:lang w:val="en-US" w:eastAsia="zh-CN" w:bidi="hi-IN"/>
     </w:rPr>
   </w:style>
   <w:style w:type="paragraph" w:styleId="Heading6">
     <w:name w:val="Heading 6"/>
-    <w:basedOn w:val="Normal1"/>
-    <w:next w:val="Normal1"/>
+    <w:next w:val="LOnormal"/>
     <w:qFormat/>
     <w:pPr>
       <w:keepNext w:val="true"/>
       <w:keepLines/>
+      <w:widowControl w:val="false"/>
       <w:spacing w:lineRule="auto" w:line="240" w:before="200" w:after="40"/>
     </w:pPr>
     <w:rPr>
+      <w:rFonts w:ascii="Calibri" w:hAnsi="Calibri" w:eastAsia="Calibri" w:cs="Calibri"/>
       <w:b/>
+      <w:color w:val="auto"/>
+      <w:kern w:val="0"/>
       <w:sz w:val="20"/>
       <w:szCs w:val="20"/>
+      <w:lang w:val="en-US" w:eastAsia="zh-CN" w:bidi="hi-IN"/>
     </w:rPr>
   </w:style>
   <w:style w:type="paragraph" w:styleId="Heading">
@@ -922,7 +1131,7 @@
       <w:rFonts w:cs="Lohit Devanagari"/>
     </w:rPr>
   </w:style>
-  <w:style w:type="paragraph" w:styleId="Normal1" w:default="1">
+  <w:style w:type="paragraph" w:styleId="LOnormal" w:default="1">
     <w:name w:val="LO-normal"/>
     <w:qFormat/>
     <w:pPr>
@@ -941,8 +1150,8 @@
   </w:style>
   <w:style w:type="paragraph" w:styleId="Title">
     <w:name w:val="Title"/>
-    <w:basedOn w:val="Normal1"/>
-    <w:next w:val="Normal1"/>
+    <w:basedOn w:val="LOnormal"/>
+    <w:next w:val="LOnormal"/>
     <w:qFormat/>
     <w:pPr>
       <w:keepNext w:val="true"/>
@@ -957,8 +1166,8 @@
   </w:style>
   <w:style w:type="paragraph" w:styleId="Subtitle">
     <w:name w:val="Subtitle"/>
-    <w:basedOn w:val="Normal1"/>
-    <w:next w:val="Normal1"/>
+    <w:basedOn w:val="LOnormal"/>
+    <w:next w:val="LOnormal"/>
     <w:qFormat/>
     <w:pPr>
       <w:keepNext w:val="true"/>

</xml_diff>